<commit_message>
modified kano model graph and table
Moved feature's points to suitable place in kano model graph and added a "classification" row for kano model graph table.
</commit_message>
<xml_diff>
--- a/task3_kano_plan/TT2L_GI_KanoPlan.docx
+++ b/task3_kano_plan/TT2L_GI_KanoPlan.docx
@@ -1414,20 +1414,23 @@
       <w:tblPr>
         <w:tblStyle w:val="GridTable4-Accent3"/>
         <w:tblW w:w="0" w:type="auto"/>
+        <w:jc w:val="center"/>
         <w:tblLook w:val="04A0" w:firstRow="1" w:lastRow="0" w:firstColumn="1" w:lastColumn="0" w:noHBand="0" w:noVBand="1"/>
       </w:tblPr>
       <w:tblGrid>
-        <w:gridCol w:w="1525"/>
-        <w:gridCol w:w="5310"/>
+        <w:gridCol w:w="1435"/>
+        <w:gridCol w:w="1530"/>
+        <w:gridCol w:w="6051"/>
       </w:tblGrid>
       <w:tr>
         <w:trPr>
           <w:cnfStyle w:val="100000000000" w:firstRow="1" w:lastRow="0" w:firstColumn="0" w:lastColumn="0" w:oddVBand="0" w:evenVBand="0" w:oddHBand="0" w:evenHBand="0" w:firstRowFirstColumn="0" w:firstRowLastColumn="0" w:lastRowFirstColumn="0" w:lastRowLastColumn="0"/>
+          <w:jc w:val="center"/>
         </w:trPr>
         <w:tc>
           <w:tcPr>
             <w:cnfStyle w:val="001000000000" w:firstRow="0" w:lastRow="0" w:firstColumn="1" w:lastColumn="0" w:oddVBand="0" w:evenVBand="0" w:oddHBand="0" w:evenHBand="0" w:firstRowFirstColumn="0" w:firstRowLastColumn="0" w:lastRowFirstColumn="0" w:lastRowLastColumn="0"/>
-            <w:tcW w:w="1525" w:type="dxa"/>
+            <w:tcW w:w="1435" w:type="dxa"/>
           </w:tcPr>
           <w:p>
             <w:pPr>
@@ -1446,7 +1449,25 @@
         </w:tc>
         <w:tc>
           <w:tcPr>
-            <w:tcW w:w="5310" w:type="dxa"/>
+            <w:tcW w:w="1530" w:type="dxa"/>
+          </w:tcPr>
+          <w:p>
+            <w:pPr>
+              <w:jc w:val="center"/>
+              <w:cnfStyle w:val="100000000000" w:firstRow="1" w:lastRow="0" w:firstColumn="0" w:lastColumn="0" w:oddVBand="0" w:evenVBand="0" w:oddHBand="0" w:evenHBand="0" w:firstRowFirstColumn="0" w:firstRowLastColumn="0" w:lastRowFirstColumn="0" w:lastRowLastColumn="0"/>
+            </w:pPr>
+            <w:r>
+              <w:rPr>
+                <w:rFonts w:hint="eastAsia"/>
+                <w:color w:val="auto"/>
+              </w:rPr>
+              <w:t>Classification</w:t>
+            </w:r>
+          </w:p>
+        </w:tc>
+        <w:tc>
+          <w:tcPr>
+            <w:tcW w:w="6051" w:type="dxa"/>
           </w:tcPr>
           <w:p>
             <w:pPr>
@@ -1469,11 +1490,12 @@
       <w:tr>
         <w:trPr>
           <w:cnfStyle w:val="000000100000" w:firstRow="0" w:lastRow="0" w:firstColumn="0" w:lastColumn="0" w:oddVBand="0" w:evenVBand="0" w:oddHBand="1" w:evenHBand="0" w:firstRowFirstColumn="0" w:firstRowLastColumn="0" w:lastRowFirstColumn="0" w:lastRowLastColumn="0"/>
+          <w:jc w:val="center"/>
         </w:trPr>
         <w:tc>
           <w:tcPr>
             <w:cnfStyle w:val="001000000000" w:firstRow="0" w:lastRow="0" w:firstColumn="1" w:lastColumn="0" w:oddVBand="0" w:evenVBand="0" w:oddHBand="0" w:evenHBand="0" w:firstRowFirstColumn="0" w:firstRowLastColumn="0" w:lastRowFirstColumn="0" w:lastRowLastColumn="0"/>
-            <w:tcW w:w="1525" w:type="dxa"/>
+            <w:tcW w:w="1435" w:type="dxa"/>
           </w:tcPr>
           <w:p>
             <w:pPr>
@@ -1490,7 +1512,26 @@
         </w:tc>
         <w:tc>
           <w:tcPr>
-            <w:tcW w:w="5310" w:type="dxa"/>
+            <w:tcW w:w="1530" w:type="dxa"/>
+          </w:tcPr>
+          <w:p>
+            <w:pPr>
+              <w:cnfStyle w:val="000000100000" w:firstRow="0" w:lastRow="0" w:firstColumn="0" w:lastColumn="0" w:oddVBand="0" w:evenVBand="0" w:oddHBand="1" w:evenHBand="0" w:firstRowFirstColumn="0" w:firstRowLastColumn="0" w:lastRowFirstColumn="0" w:lastRowLastColumn="0"/>
+              <w:rPr>
+                <w:rFonts w:ascii="Aptos" w:hAnsi="Aptos"/>
+              </w:rPr>
+            </w:pPr>
+            <w:r>
+              <w:rPr>
+                <w:rFonts w:ascii="Aptos" w:hAnsi="Aptos"/>
+              </w:rPr>
+              <w:t>Dissatisfier</w:t>
+            </w:r>
+          </w:p>
+        </w:tc>
+        <w:tc>
+          <w:tcPr>
+            <w:tcW w:w="6051" w:type="dxa"/>
           </w:tcPr>
           <w:p>
             <w:pPr>
@@ -1506,10 +1547,13 @@
         </w:tc>
       </w:tr>
       <w:tr>
+        <w:trPr>
+          <w:jc w:val="center"/>
+        </w:trPr>
         <w:tc>
           <w:tcPr>
             <w:cnfStyle w:val="001000000000" w:firstRow="0" w:lastRow="0" w:firstColumn="1" w:lastColumn="0" w:oddVBand="0" w:evenVBand="0" w:oddHBand="0" w:evenHBand="0" w:firstRowFirstColumn="0" w:firstRowLastColumn="0" w:lastRowFirstColumn="0" w:lastRowLastColumn="0"/>
-            <w:tcW w:w="1525" w:type="dxa"/>
+            <w:tcW w:w="1435" w:type="dxa"/>
           </w:tcPr>
           <w:p>
             <w:pPr>
@@ -1526,7 +1570,26 @@
         </w:tc>
         <w:tc>
           <w:tcPr>
-            <w:tcW w:w="5310" w:type="dxa"/>
+            <w:tcW w:w="1530" w:type="dxa"/>
+          </w:tcPr>
+          <w:p>
+            <w:pPr>
+              <w:cnfStyle w:val="000000000000" w:firstRow="0" w:lastRow="0" w:firstColumn="0" w:lastColumn="0" w:oddVBand="0" w:evenVBand="0" w:oddHBand="0" w:evenHBand="0" w:firstRowFirstColumn="0" w:firstRowLastColumn="0" w:lastRowFirstColumn="0" w:lastRowLastColumn="0"/>
+              <w:rPr>
+                <w:rFonts w:ascii="Aptos" w:hAnsi="Aptos"/>
+              </w:rPr>
+            </w:pPr>
+            <w:r>
+              <w:rPr>
+                <w:rFonts w:ascii="Aptos" w:hAnsi="Aptos"/>
+              </w:rPr>
+              <w:t>Dissatisfier</w:t>
+            </w:r>
+          </w:p>
+        </w:tc>
+        <w:tc>
+          <w:tcPr>
+            <w:tcW w:w="6051" w:type="dxa"/>
           </w:tcPr>
           <w:p>
             <w:pPr>
@@ -1544,11 +1607,12 @@
       <w:tr>
         <w:trPr>
           <w:cnfStyle w:val="000000100000" w:firstRow="0" w:lastRow="0" w:firstColumn="0" w:lastColumn="0" w:oddVBand="0" w:evenVBand="0" w:oddHBand="1" w:evenHBand="0" w:firstRowFirstColumn="0" w:firstRowLastColumn="0" w:lastRowFirstColumn="0" w:lastRowLastColumn="0"/>
+          <w:jc w:val="center"/>
         </w:trPr>
         <w:tc>
           <w:tcPr>
             <w:cnfStyle w:val="001000000000" w:firstRow="0" w:lastRow="0" w:firstColumn="1" w:lastColumn="0" w:oddVBand="0" w:evenVBand="0" w:oddHBand="0" w:evenHBand="0" w:firstRowFirstColumn="0" w:firstRowLastColumn="0" w:lastRowFirstColumn="0" w:lastRowLastColumn="0"/>
-            <w:tcW w:w="1525" w:type="dxa"/>
+            <w:tcW w:w="1435" w:type="dxa"/>
           </w:tcPr>
           <w:p>
             <w:pPr>
@@ -1562,7 +1626,7 @@
               <mc:AlternateContent>
                 <mc:Choice Requires="wps">
                   <w:drawing>
-                    <wp:anchor distT="0" distB="0" distL="114300" distR="114300" simplePos="0" relativeHeight="251677696" behindDoc="0" locked="0" layoutInCell="1" allowOverlap="1" wp14:anchorId="0C6D91CA" wp14:editId="7ED44B57">
+                    <wp:anchor distT="0" distB="0" distL="114300" distR="114300" simplePos="0" relativeHeight="251692032" behindDoc="0" locked="0" layoutInCell="1" allowOverlap="1" wp14:anchorId="0C6D91CA" wp14:editId="7ED44B57">
                       <wp:simplePos x="0" y="0"/>
                       <wp:positionH relativeFrom="column">
                         <wp:posOffset>648970</wp:posOffset>
@@ -1630,7 +1694,7 @@
                 </mc:Choice>
                 <mc:Fallback>
                   <w:pict>
-                    <v:oval w14:anchorId="0557A6EF" id="Oval 1" o:spid="_x0000_s1026" style="position:absolute;margin-left:51.1pt;margin-top:-27.65pt;width:9.6pt;height:9pt;z-index:251677696;visibility:visible;mso-wrap-style:square;mso-width-percent:0;mso-height-percent:0;mso-wrap-distance-left:9pt;mso-wrap-distance-top:0;mso-wrap-distance-right:9pt;mso-wrap-distance-bottom:0;mso-position-horizontal:absolute;mso-position-horizontal-relative:text;mso-position-vertical:absolute;mso-position-vertical-relative:text;mso-width-percent:0;mso-height-percent:0;mso-width-relative:margin;mso-height-relative:margin;v-text-anchor:middle" o:gfxdata="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" fillcolor="#7030a0" stroked="f" strokeweight="1pt">
+                    <v:oval w14:anchorId="605B7731" id="Oval 1" o:spid="_x0000_s1026" style="position:absolute;margin-left:51.1pt;margin-top:-27.65pt;width:9.6pt;height:9pt;z-index:251692032;visibility:visible;mso-wrap-style:square;mso-width-percent:0;mso-height-percent:0;mso-wrap-distance-left:9pt;mso-wrap-distance-top:0;mso-wrap-distance-right:9pt;mso-wrap-distance-bottom:0;mso-position-horizontal:absolute;mso-position-horizontal-relative:text;mso-position-vertical:absolute;mso-position-vertical-relative:text;mso-width-percent:0;mso-height-percent:0;mso-width-relative:margin;mso-height-relative:margin;v-text-anchor:middle" o:gfxdata="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" fillcolor="#7030a0" stroked="f" strokeweight="1pt">
                       <v:stroke joinstyle="miter"/>
                     </v:oval>
                   </w:pict>
@@ -1648,7 +1712,26 @@
         </w:tc>
         <w:tc>
           <w:tcPr>
-            <w:tcW w:w="5310" w:type="dxa"/>
+            <w:tcW w:w="1530" w:type="dxa"/>
+          </w:tcPr>
+          <w:p>
+            <w:pPr>
+              <w:cnfStyle w:val="000000100000" w:firstRow="0" w:lastRow="0" w:firstColumn="0" w:lastColumn="0" w:oddVBand="0" w:evenVBand="0" w:oddHBand="1" w:evenHBand="0" w:firstRowFirstColumn="0" w:firstRowLastColumn="0" w:lastRowFirstColumn="0" w:lastRowLastColumn="0"/>
+              <w:rPr>
+                <w:rFonts w:ascii="Aptos" w:hAnsi="Aptos"/>
+              </w:rPr>
+            </w:pPr>
+            <w:r>
+              <w:rPr>
+                <w:rFonts w:ascii="Aptos" w:hAnsi="Aptos" w:hint="eastAsia"/>
+              </w:rPr>
+              <w:t>Satisfier</w:t>
+            </w:r>
+          </w:p>
+        </w:tc>
+        <w:tc>
+          <w:tcPr>
+            <w:tcW w:w="6051" w:type="dxa"/>
           </w:tcPr>
           <w:p>
             <w:pPr>
@@ -1670,10 +1753,13 @@
         </w:tc>
       </w:tr>
       <w:tr>
+        <w:trPr>
+          <w:jc w:val="center"/>
+        </w:trPr>
         <w:tc>
           <w:tcPr>
             <w:cnfStyle w:val="001000000000" w:firstRow="0" w:lastRow="0" w:firstColumn="1" w:lastColumn="0" w:oddVBand="0" w:evenVBand="0" w:oddHBand="0" w:evenHBand="0" w:firstRowFirstColumn="0" w:firstRowLastColumn="0" w:lastRowFirstColumn="0" w:lastRowLastColumn="0"/>
-            <w:tcW w:w="1525" w:type="dxa"/>
+            <w:tcW w:w="1435" w:type="dxa"/>
           </w:tcPr>
           <w:p>
             <w:pPr>
@@ -1687,7 +1773,7 @@
               <mc:AlternateContent>
                 <mc:Choice Requires="wps">
                   <w:drawing>
-                    <wp:anchor distT="0" distB="0" distL="114300" distR="114300" simplePos="0" relativeHeight="251675648" behindDoc="0" locked="0" layoutInCell="1" allowOverlap="1" wp14:anchorId="3476296E" wp14:editId="6819726E">
+                    <wp:anchor distT="0" distB="0" distL="114300" distR="114300" simplePos="0" relativeHeight="251691008" behindDoc="0" locked="0" layoutInCell="1" allowOverlap="1" wp14:anchorId="3476296E" wp14:editId="6819726E">
                       <wp:simplePos x="0" y="0"/>
                       <wp:positionH relativeFrom="column">
                         <wp:posOffset>648970</wp:posOffset>
@@ -1755,7 +1841,7 @@
                 </mc:Choice>
                 <mc:Fallback>
                   <w:pict>
-                    <v:oval w14:anchorId="750D64B7" id="Oval 1" o:spid="_x0000_s1026" style="position:absolute;margin-left:51.1pt;margin-top:-27.2pt;width:9.6pt;height:9pt;z-index:251675648;visibility:visible;mso-wrap-style:square;mso-width-percent:0;mso-height-percent:0;mso-wrap-distance-left:9pt;mso-wrap-distance-top:0;mso-wrap-distance-right:9pt;mso-wrap-distance-bottom:0;mso-position-horizontal:absolute;mso-position-horizontal-relative:text;mso-position-vertical:absolute;mso-position-vertical-relative:text;mso-width-percent:0;mso-height-percent:0;mso-width-relative:margin;mso-height-relative:margin;v-text-anchor:middle" o:gfxdata="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" fillcolor="#c00000" stroked="f" strokeweight="1pt">
+                    <v:oval w14:anchorId="51F9024F" id="Oval 1" o:spid="_x0000_s1026" style="position:absolute;margin-left:51.1pt;margin-top:-27.2pt;width:9.6pt;height:9pt;z-index:251691008;visibility:visible;mso-wrap-style:square;mso-width-percent:0;mso-height-percent:0;mso-wrap-distance-left:9pt;mso-wrap-distance-top:0;mso-wrap-distance-right:9pt;mso-wrap-distance-bottom:0;mso-position-horizontal:absolute;mso-position-horizontal-relative:text;mso-position-vertical:absolute;mso-position-vertical-relative:text;mso-width-percent:0;mso-height-percent:0;mso-width-relative:margin;mso-height-relative:margin;v-text-anchor:middle" o:gfxdata="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" fillcolor="#c00000" stroked="f" strokeweight="1pt">
                       <v:stroke joinstyle="miter"/>
                     </v:oval>
                   </w:pict>
@@ -1773,7 +1859,26 @@
         </w:tc>
         <w:tc>
           <w:tcPr>
-            <w:tcW w:w="5310" w:type="dxa"/>
+            <w:tcW w:w="1530" w:type="dxa"/>
+          </w:tcPr>
+          <w:p>
+            <w:pPr>
+              <w:cnfStyle w:val="000000000000" w:firstRow="0" w:lastRow="0" w:firstColumn="0" w:lastColumn="0" w:oddVBand="0" w:evenVBand="0" w:oddHBand="0" w:evenHBand="0" w:firstRowFirstColumn="0" w:firstRowLastColumn="0" w:lastRowFirstColumn="0" w:lastRowLastColumn="0"/>
+              <w:rPr>
+                <w:rFonts w:ascii="Aptos" w:hAnsi="Aptos"/>
+              </w:rPr>
+            </w:pPr>
+            <w:r>
+              <w:rPr>
+                <w:rFonts w:ascii="Aptos" w:hAnsi="Aptos"/>
+              </w:rPr>
+              <w:t>Satisfier</w:t>
+            </w:r>
+          </w:p>
+        </w:tc>
+        <w:tc>
+          <w:tcPr>
+            <w:tcW w:w="6051" w:type="dxa"/>
           </w:tcPr>
           <w:p>
             <w:pPr>
@@ -1791,11 +1896,12 @@
       <w:tr>
         <w:trPr>
           <w:cnfStyle w:val="000000100000" w:firstRow="0" w:lastRow="0" w:firstColumn="0" w:lastColumn="0" w:oddVBand="0" w:evenVBand="0" w:oddHBand="1" w:evenHBand="0" w:firstRowFirstColumn="0" w:firstRowLastColumn="0" w:lastRowFirstColumn="0" w:lastRowLastColumn="0"/>
+          <w:jc w:val="center"/>
         </w:trPr>
         <w:tc>
           <w:tcPr>
             <w:cnfStyle w:val="001000000000" w:firstRow="0" w:lastRow="0" w:firstColumn="1" w:lastColumn="0" w:oddVBand="0" w:evenVBand="0" w:oddHBand="0" w:evenHBand="0" w:firstRowFirstColumn="0" w:firstRowLastColumn="0" w:lastRowFirstColumn="0" w:lastRowLastColumn="0"/>
-            <w:tcW w:w="1525" w:type="dxa"/>
+            <w:tcW w:w="1435" w:type="dxa"/>
           </w:tcPr>
           <w:p>
             <w:pPr>
@@ -1812,7 +1918,26 @@
         </w:tc>
         <w:tc>
           <w:tcPr>
-            <w:tcW w:w="5310" w:type="dxa"/>
+            <w:tcW w:w="1530" w:type="dxa"/>
+          </w:tcPr>
+          <w:p>
+            <w:pPr>
+              <w:cnfStyle w:val="000000100000" w:firstRow="0" w:lastRow="0" w:firstColumn="0" w:lastColumn="0" w:oddVBand="0" w:evenVBand="0" w:oddHBand="1" w:evenHBand="0" w:firstRowFirstColumn="0" w:firstRowLastColumn="0" w:lastRowFirstColumn="0" w:lastRowLastColumn="0"/>
+              <w:rPr>
+                <w:rFonts w:ascii="Aptos" w:hAnsi="Aptos"/>
+              </w:rPr>
+            </w:pPr>
+            <w:r>
+              <w:rPr>
+                <w:rFonts w:ascii="Aptos" w:hAnsi="Aptos"/>
+              </w:rPr>
+              <w:t>Dissatisfier</w:t>
+            </w:r>
+          </w:p>
+        </w:tc>
+        <w:tc>
+          <w:tcPr>
+            <w:tcW w:w="6051" w:type="dxa"/>
           </w:tcPr>
           <w:p>
             <w:pPr>
@@ -1828,10 +1953,13 @@
         </w:tc>
       </w:tr>
       <w:tr>
+        <w:trPr>
+          <w:jc w:val="center"/>
+        </w:trPr>
         <w:tc>
           <w:tcPr>
             <w:cnfStyle w:val="001000000000" w:firstRow="0" w:lastRow="0" w:firstColumn="1" w:lastColumn="0" w:oddVBand="0" w:evenVBand="0" w:oddHBand="0" w:evenHBand="0" w:firstRowFirstColumn="0" w:firstRowLastColumn="0" w:lastRowFirstColumn="0" w:lastRowLastColumn="0"/>
-            <w:tcW w:w="1525" w:type="dxa"/>
+            <w:tcW w:w="1435" w:type="dxa"/>
           </w:tcPr>
           <w:p>
             <w:pPr>
@@ -1844,7 +1972,7 @@
               <mc:AlternateContent>
                 <mc:Choice Requires="wps">
                   <w:drawing>
-                    <wp:anchor distT="0" distB="0" distL="114300" distR="114300" simplePos="0" relativeHeight="251673600" behindDoc="0" locked="0" layoutInCell="1" allowOverlap="1" wp14:anchorId="37A6EE4C" wp14:editId="09851956">
+                    <wp:anchor distT="0" distB="0" distL="114300" distR="114300" simplePos="0" relativeHeight="251689984" behindDoc="0" locked="0" layoutInCell="1" allowOverlap="1" wp14:anchorId="37A6EE4C" wp14:editId="09851956">
                       <wp:simplePos x="0" y="0"/>
                       <wp:positionH relativeFrom="column">
                         <wp:posOffset>648970</wp:posOffset>
@@ -1912,7 +2040,7 @@
                 </mc:Choice>
                 <mc:Fallback>
                   <w:pict>
-                    <v:oval w14:anchorId="0B5D72BF" id="Oval 1" o:spid="_x0000_s1026" style="position:absolute;margin-left:51.1pt;margin-top:-42.5pt;width:9.6pt;height:9pt;z-index:251673600;visibility:visible;mso-wrap-style:square;mso-width-percent:0;mso-height-percent:0;mso-wrap-distance-left:9pt;mso-wrap-distance-top:0;mso-wrap-distance-right:9pt;mso-wrap-distance-bottom:0;mso-position-horizontal:absolute;mso-position-horizontal-relative:text;mso-position-vertical:absolute;mso-position-vertical-relative:text;mso-width-percent:0;mso-height-percent:0;mso-width-relative:margin;mso-height-relative:margin;v-text-anchor:middle" o:gfxdata="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" fillcolor="#cc0" stroked="f" strokeweight="1pt">
+                    <v:oval w14:anchorId="2C129442" id="Oval 1" o:spid="_x0000_s1026" style="position:absolute;margin-left:51.1pt;margin-top:-42.5pt;width:9.6pt;height:9pt;z-index:251689984;visibility:visible;mso-wrap-style:square;mso-width-percent:0;mso-height-percent:0;mso-wrap-distance-left:9pt;mso-wrap-distance-top:0;mso-wrap-distance-right:9pt;mso-wrap-distance-bottom:0;mso-position-horizontal:absolute;mso-position-horizontal-relative:text;mso-position-vertical:absolute;mso-position-vertical-relative:text;mso-width-percent:0;mso-height-percent:0;mso-width-relative:margin;mso-height-relative:margin;v-text-anchor:middle" o:gfxdata="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" fillcolor="#cc0" stroked="f" strokeweight="1pt">
                       <v:stroke joinstyle="miter"/>
                     </v:oval>
                   </w:pict>
@@ -1929,7 +2057,26 @@
         </w:tc>
         <w:tc>
           <w:tcPr>
-            <w:tcW w:w="5310" w:type="dxa"/>
+            <w:tcW w:w="1530" w:type="dxa"/>
+          </w:tcPr>
+          <w:p>
+            <w:pPr>
+              <w:cnfStyle w:val="000000000000" w:firstRow="0" w:lastRow="0" w:firstColumn="0" w:lastColumn="0" w:oddVBand="0" w:evenVBand="0" w:oddHBand="0" w:evenHBand="0" w:firstRowFirstColumn="0" w:firstRowLastColumn="0" w:lastRowFirstColumn="0" w:lastRowLastColumn="0"/>
+              <w:rPr>
+                <w:rFonts w:ascii="Aptos" w:hAnsi="Aptos"/>
+              </w:rPr>
+            </w:pPr>
+            <w:r>
+              <w:rPr>
+                <w:rFonts w:ascii="Aptos" w:hAnsi="Aptos"/>
+              </w:rPr>
+              <w:t>Delighter</w:t>
+            </w:r>
+          </w:p>
+        </w:tc>
+        <w:tc>
+          <w:tcPr>
+            <w:tcW w:w="6051" w:type="dxa"/>
           </w:tcPr>
           <w:p>
             <w:pPr>
@@ -1959,11 +2106,12 @@
       <w:tr>
         <w:trPr>
           <w:cnfStyle w:val="000000100000" w:firstRow="0" w:lastRow="0" w:firstColumn="0" w:lastColumn="0" w:oddVBand="0" w:evenVBand="0" w:oddHBand="1" w:evenHBand="0" w:firstRowFirstColumn="0" w:firstRowLastColumn="0" w:lastRowFirstColumn="0" w:lastRowLastColumn="0"/>
+          <w:jc w:val="center"/>
         </w:trPr>
         <w:tc>
           <w:tcPr>
             <w:cnfStyle w:val="001000000000" w:firstRow="0" w:lastRow="0" w:firstColumn="1" w:lastColumn="0" w:oddVBand="0" w:evenVBand="0" w:oddHBand="0" w:evenHBand="0" w:firstRowFirstColumn="0" w:firstRowLastColumn="0" w:lastRowFirstColumn="0" w:lastRowLastColumn="0"/>
-            <w:tcW w:w="1525" w:type="dxa"/>
+            <w:tcW w:w="1435" w:type="dxa"/>
           </w:tcPr>
           <w:p>
             <w:pPr>
@@ -1977,7 +2125,7 @@
               <mc:AlternateContent>
                 <mc:Choice Requires="wps">
                   <w:drawing>
-                    <wp:anchor distT="0" distB="0" distL="114300" distR="114300" simplePos="0" relativeHeight="251671552" behindDoc="0" locked="0" layoutInCell="1" allowOverlap="1" wp14:anchorId="414A82B6" wp14:editId="0C8C0B12">
+                    <wp:anchor distT="0" distB="0" distL="114300" distR="114300" simplePos="0" relativeHeight="251688960" behindDoc="0" locked="0" layoutInCell="1" allowOverlap="1" wp14:anchorId="414A82B6" wp14:editId="0C8C0B12">
                       <wp:simplePos x="0" y="0"/>
                       <wp:positionH relativeFrom="column">
                         <wp:posOffset>652145</wp:posOffset>
@@ -2045,7 +2193,7 @@
                 </mc:Choice>
                 <mc:Fallback>
                   <w:pict>
-                    <v:oval w14:anchorId="507B3D61" id="Oval 1" o:spid="_x0000_s1026" style="position:absolute;margin-left:51.35pt;margin-top:-42.9pt;width:9.6pt;height:9pt;z-index:251671552;visibility:visible;mso-wrap-style:square;mso-width-percent:0;mso-height-percent:0;mso-wrap-distance-left:9pt;mso-wrap-distance-top:0;mso-wrap-distance-right:9pt;mso-wrap-distance-bottom:0;mso-position-horizontal:absolute;mso-position-horizontal-relative:text;mso-position-vertical:absolute;mso-position-vertical-relative:text;mso-width-percent:0;mso-height-percent:0;mso-width-relative:margin;mso-height-relative:margin;v-text-anchor:middle" o:gfxdata="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" fillcolor="blue" stroked="f" strokeweight="1pt">
+                    <v:oval w14:anchorId="2CEFEBA0" id="Oval 1" o:spid="_x0000_s1026" style="position:absolute;margin-left:51.35pt;margin-top:-42.9pt;width:9.6pt;height:9pt;z-index:251688960;visibility:visible;mso-wrap-style:square;mso-width-percent:0;mso-height-percent:0;mso-wrap-distance-left:9pt;mso-wrap-distance-top:0;mso-wrap-distance-right:9pt;mso-wrap-distance-bottom:0;mso-position-horizontal:absolute;mso-position-horizontal-relative:text;mso-position-vertical:absolute;mso-position-vertical-relative:text;mso-width-percent:0;mso-height-percent:0;mso-width-relative:margin;mso-height-relative:margin;v-text-anchor:middle" o:gfxdata="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" fillcolor="blue" stroked="f" strokeweight="1pt">
                       <v:stroke joinstyle="miter"/>
                     </v:oval>
                   </w:pict>
@@ -2060,7 +2208,7 @@
               <mc:AlternateContent>
                 <mc:Choice Requires="wps">
                   <w:drawing>
-                    <wp:anchor distT="0" distB="0" distL="114300" distR="114300" simplePos="0" relativeHeight="251669504" behindDoc="0" locked="0" layoutInCell="1" allowOverlap="1" wp14:anchorId="2717D13E" wp14:editId="621A3111">
+                    <wp:anchor distT="0" distB="0" distL="114300" distR="114300" simplePos="0" relativeHeight="251687936" behindDoc="0" locked="0" layoutInCell="1" allowOverlap="1" wp14:anchorId="2717D13E" wp14:editId="621A3111">
                       <wp:simplePos x="0" y="0"/>
                       <wp:positionH relativeFrom="column">
                         <wp:posOffset>652145</wp:posOffset>
@@ -2130,7 +2278,7 @@
                 </mc:Choice>
                 <mc:Fallback>
                   <w:pict>
-                    <v:oval w14:anchorId="706E9786" id="Oval 1" o:spid="_x0000_s1026" style="position:absolute;margin-left:51.35pt;margin-top:-27.9pt;width:9.6pt;height:9pt;z-index:251669504;visibility:visible;mso-wrap-style:square;mso-width-percent:0;mso-height-percent:0;mso-wrap-distance-left:9pt;mso-wrap-distance-top:0;mso-wrap-distance-right:9pt;mso-wrap-distance-bottom:0;mso-position-horizontal:absolute;mso-position-horizontal-relative:text;mso-position-vertical:absolute;mso-position-vertical-relative:text;mso-width-percent:0;mso-height-percent:0;mso-width-relative:margin;mso-height-relative:margin;v-text-anchor:middle" o:gfxdata="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" fillcolor="#c45911 [2405]" stroked="f" strokeweight="1pt">
+                    <v:oval w14:anchorId="34D208D9" id="Oval 1" o:spid="_x0000_s1026" style="position:absolute;margin-left:51.35pt;margin-top:-27.9pt;width:9.6pt;height:9pt;z-index:251687936;visibility:visible;mso-wrap-style:square;mso-width-percent:0;mso-height-percent:0;mso-wrap-distance-left:9pt;mso-wrap-distance-top:0;mso-wrap-distance-right:9pt;mso-wrap-distance-bottom:0;mso-position-horizontal:absolute;mso-position-horizontal-relative:text;mso-position-vertical:absolute;mso-position-vertical-relative:text;mso-width-percent:0;mso-height-percent:0;mso-width-relative:margin;mso-height-relative:margin;v-text-anchor:middle" o:gfxdata="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" fillcolor="#c45911 [2405]" stroked="f" strokeweight="1pt">
                       <v:stroke joinstyle="miter"/>
                     </v:oval>
                   </w:pict>
@@ -2148,7 +2296,26 @@
         </w:tc>
         <w:tc>
           <w:tcPr>
-            <w:tcW w:w="5310" w:type="dxa"/>
+            <w:tcW w:w="1530" w:type="dxa"/>
+          </w:tcPr>
+          <w:p>
+            <w:pPr>
+              <w:cnfStyle w:val="000000100000" w:firstRow="0" w:lastRow="0" w:firstColumn="0" w:lastColumn="0" w:oddVBand="0" w:evenVBand="0" w:oddHBand="1" w:evenHBand="0" w:firstRowFirstColumn="0" w:firstRowLastColumn="0" w:lastRowFirstColumn="0" w:lastRowLastColumn="0"/>
+              <w:rPr>
+                <w:rFonts w:ascii="Aptos" w:hAnsi="Aptos"/>
+              </w:rPr>
+            </w:pPr>
+            <w:r>
+              <w:rPr>
+                <w:rFonts w:ascii="Aptos" w:hAnsi="Aptos"/>
+              </w:rPr>
+              <w:t>Delighter</w:t>
+            </w:r>
+          </w:p>
+        </w:tc>
+        <w:tc>
+          <w:tcPr>
+            <w:tcW w:w="6051" w:type="dxa"/>
           </w:tcPr>
           <w:p>
             <w:pPr>
@@ -2172,10 +2339,13 @@
         </w:tc>
       </w:tr>
       <w:tr>
+        <w:trPr>
+          <w:jc w:val="center"/>
+        </w:trPr>
         <w:tc>
           <w:tcPr>
             <w:cnfStyle w:val="001000000000" w:firstRow="0" w:lastRow="0" w:firstColumn="1" w:lastColumn="0" w:oddVBand="0" w:evenVBand="0" w:oddHBand="0" w:evenHBand="0" w:firstRowFirstColumn="0" w:firstRowLastColumn="0" w:lastRowFirstColumn="0" w:lastRowLastColumn="0"/>
-            <w:tcW w:w="1525" w:type="dxa"/>
+            <w:tcW w:w="1435" w:type="dxa"/>
           </w:tcPr>
           <w:p>
             <w:pPr>
@@ -2189,7 +2359,7 @@
               <mc:AlternateContent>
                 <mc:Choice Requires="wps">
                   <w:drawing>
-                    <wp:anchor distT="0" distB="0" distL="114300" distR="114300" simplePos="0" relativeHeight="251663360" behindDoc="0" locked="0" layoutInCell="1" allowOverlap="1" wp14:anchorId="2CF4B9A9" wp14:editId="3B910415">
+                    <wp:anchor distT="0" distB="0" distL="114300" distR="114300" simplePos="0" relativeHeight="251686912" behindDoc="0" locked="0" layoutInCell="1" allowOverlap="1" wp14:anchorId="2CF4B9A9" wp14:editId="3B910415">
                       <wp:simplePos x="0" y="0"/>
                       <wp:positionH relativeFrom="column">
                         <wp:posOffset>648970</wp:posOffset>
@@ -2257,7 +2427,7 @@
                 </mc:Choice>
                 <mc:Fallback>
                   <w:pict>
-                    <v:oval w14:anchorId="21EB276E" id="Oval 1" o:spid="_x0000_s1026" style="position:absolute;margin-left:51.1pt;margin-top:-27.2pt;width:9.6pt;height:9pt;z-index:251663360;visibility:visible;mso-wrap-style:square;mso-width-percent:0;mso-height-percent:0;mso-wrap-distance-left:9pt;mso-wrap-distance-top:0;mso-wrap-distance-right:9pt;mso-wrap-distance-bottom:0;mso-position-horizontal:absolute;mso-position-horizontal-relative:text;mso-position-vertical:absolute;mso-position-vertical-relative:text;mso-width-percent:0;mso-height-percent:0;mso-width-relative:margin;mso-height-relative:margin;v-text-anchor:middle" o:gfxdata="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" fillcolor="black [3213]" stroked="f" strokeweight="1pt">
+                    <v:oval w14:anchorId="733171E5" id="Oval 1" o:spid="_x0000_s1026" style="position:absolute;margin-left:51.1pt;margin-top:-27.2pt;width:9.6pt;height:9pt;z-index:251686912;visibility:visible;mso-wrap-style:square;mso-width-percent:0;mso-height-percent:0;mso-wrap-distance-left:9pt;mso-wrap-distance-top:0;mso-wrap-distance-right:9pt;mso-wrap-distance-bottom:0;mso-position-horizontal:absolute;mso-position-horizontal-relative:text;mso-position-vertical:absolute;mso-position-vertical-relative:text;mso-width-percent:0;mso-height-percent:0;mso-width-relative:margin;mso-height-relative:margin;v-text-anchor:middle" o:gfxdata="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" fillcolor="black [3213]" stroked="f" strokeweight="1pt">
                       <v:stroke joinstyle="miter"/>
                     </v:oval>
                   </w:pict>
@@ -2275,7 +2445,26 @@
         </w:tc>
         <w:tc>
           <w:tcPr>
-            <w:tcW w:w="5310" w:type="dxa"/>
+            <w:tcW w:w="1530" w:type="dxa"/>
+          </w:tcPr>
+          <w:p>
+            <w:pPr>
+              <w:cnfStyle w:val="000000000000" w:firstRow="0" w:lastRow="0" w:firstColumn="0" w:lastColumn="0" w:oddVBand="0" w:evenVBand="0" w:oddHBand="0" w:evenHBand="0" w:firstRowFirstColumn="0" w:firstRowLastColumn="0" w:lastRowFirstColumn="0" w:lastRowLastColumn="0"/>
+              <w:rPr>
+                <w:rFonts w:ascii="Aptos" w:hAnsi="Aptos"/>
+              </w:rPr>
+            </w:pPr>
+            <w:r>
+              <w:rPr>
+                <w:rFonts w:ascii="Aptos" w:hAnsi="Aptos"/>
+              </w:rPr>
+              <w:t>Delighter</w:t>
+            </w:r>
+          </w:p>
+        </w:tc>
+        <w:tc>
+          <w:tcPr>
+            <w:tcW w:w="6051" w:type="dxa"/>
           </w:tcPr>
           <w:p>
             <w:pPr>
@@ -2291,7 +2480,39 @@
         </w:tc>
       </w:tr>
     </w:tbl>
-    <w:p/>
+    <w:p>
+      <w:pPr>
+        <w:jc w:val="center"/>
+        <w:rPr>
+          <w:rFonts w:hint="eastAsia"/>
+          <w:sz w:val="20"/>
+          <w:szCs w:val="20"/>
+        </w:rPr>
+      </w:pPr>
+      <w:r>
+        <w:rPr>
+          <w:rFonts w:hint="eastAsia"/>
+          <w:sz w:val="20"/>
+          <w:szCs w:val="20"/>
+        </w:rPr>
+        <w:t xml:space="preserve">Table </w:t>
+      </w:r>
+      <w:r>
+        <w:rPr>
+          <w:sz w:val="20"/>
+          <w:szCs w:val="20"/>
+        </w:rPr>
+        <w:t>1. Kano Model Graph</w:t>
+      </w:r>
+      <w:r>
+        <w:rPr>
+          <w:rFonts w:hint="eastAsia"/>
+          <w:sz w:val="20"/>
+          <w:szCs w:val="20"/>
+        </w:rPr>
+        <w:t xml:space="preserve"> Table</w:t>
+      </w:r>
+    </w:p>
     <w:p>
       <w:pPr>
         <w:jc w:val="center"/>
@@ -2301,10 +2522,10 @@
           <w:noProof/>
         </w:rPr>
         <w:drawing>
-          <wp:inline distT="0" distB="0" distL="0" distR="0" wp14:anchorId="68746032" wp14:editId="3474FED2">
-            <wp:extent cx="5731510" cy="3731260"/>
-            <wp:effectExtent l="0" t="0" r="2540" b="2540"/>
-            <wp:docPr id="736791174" name="Picture 1"/>
+          <wp:inline distT="0" distB="0" distL="0" distR="0" wp14:anchorId="3465351E" wp14:editId="79B2CBBC">
+            <wp:extent cx="5675366" cy="3787140"/>
+            <wp:effectExtent l="0" t="0" r="1905" b="3810"/>
+            <wp:docPr id="293173030" name="Picture 1" descr="A diagram of a function&#10;&#10;AI-generated content may be incorrect."/>
             <wp:cNvGraphicFramePr>
               <a:graphicFrameLocks xmlns:a="http://schemas.openxmlformats.org/drawingml/2006/main" noChangeAspect="1"/>
             </wp:cNvGraphicFramePr>
@@ -2312,7 +2533,7 @@
               <a:graphicData uri="http://schemas.openxmlformats.org/drawingml/2006/picture">
                 <pic:pic xmlns:pic="http://schemas.openxmlformats.org/drawingml/2006/picture">
                   <pic:nvPicPr>
-                    <pic:cNvPr id="736791174" name=""/>
+                    <pic:cNvPr id="293173030" name="Picture 1" descr="A diagram of a function&#10;&#10;AI-generated content may be incorrect."/>
                     <pic:cNvPicPr/>
                   </pic:nvPicPr>
                   <pic:blipFill>
@@ -2324,7 +2545,7 @@
                   <pic:spPr>
                     <a:xfrm>
                       <a:off x="0" y="0"/>
-                      <a:ext cx="5731510" cy="3731260"/>
+                      <a:ext cx="5700107" cy="3803649"/>
                     </a:xfrm>
                     <a:prstGeom prst="rect">
                       <a:avLst/>
@@ -2337,6 +2558,26 @@
         </w:drawing>
       </w:r>
     </w:p>
+    <w:p>
+      <w:pPr>
+        <w:jc w:val="center"/>
+        <w:rPr>
+          <w:rFonts w:hint="eastAsia"/>
+          <w:sz w:val="20"/>
+          <w:szCs w:val="20"/>
+        </w:rPr>
+      </w:pPr>
+      <w:bookmarkStart w:id="0" w:name="OLE_LINK1"/>
+      <w:r>
+        <w:rPr>
+          <w:rFonts w:hint="eastAsia"/>
+          <w:sz w:val="20"/>
+          <w:szCs w:val="20"/>
+        </w:rPr>
+        <w:t>Graph 1. Kano Model Graph</w:t>
+      </w:r>
+    </w:p>
+    <w:bookmarkEnd w:id="0"/>
     <w:p/>
     <w:p/>
     <w:sectPr>

</xml_diff>

<commit_message>
Final check - MK
</commit_message>
<xml_diff>
--- a/task3_kano_plan/TT2L_GI_KanoPlan.docx
+++ b/task3_kano_plan/TT2L_GI_KanoPlan.docx
@@ -1058,7 +1058,6 @@
           </w:tcPr>
           <w:p>
             <w:pPr>
-              <w:jc w:val="center"/>
               <w:rPr>
                 <w:rFonts w:ascii="Aptos" w:hAnsi="Aptos"/>
               </w:rPr>
@@ -1077,7 +1076,6 @@
           </w:tcPr>
           <w:p>
             <w:pPr>
-              <w:jc w:val="center"/>
               <w:rPr>
                 <w:rFonts w:ascii="Aptos" w:hAnsi="Aptos"/>
               </w:rPr>
@@ -1098,7 +1096,6 @@
           </w:tcPr>
           <w:p>
             <w:pPr>
-              <w:jc w:val="center"/>
               <w:rPr>
                 <w:rFonts w:ascii="Aptos" w:hAnsi="Aptos"/>
               </w:rPr>
@@ -1117,7 +1114,6 @@
           </w:tcPr>
           <w:p>
             <w:pPr>
-              <w:jc w:val="center"/>
               <w:rPr>
                 <w:rFonts w:ascii="Aptos" w:hAnsi="Aptos"/>
               </w:rPr>
@@ -1150,7 +1146,6 @@
           </w:tcPr>
           <w:p>
             <w:pPr>
-              <w:jc w:val="center"/>
               <w:rPr>
                 <w:rFonts w:ascii="Aptos" w:hAnsi="Aptos"/>
               </w:rPr>
@@ -1169,7 +1164,6 @@
           </w:tcPr>
           <w:p>
             <w:pPr>
-              <w:jc w:val="center"/>
               <w:rPr>
                 <w:rFonts w:ascii="Aptos" w:hAnsi="Aptos"/>
               </w:rPr>

</xml_diff>